<commit_message>
Updated FeelFree to V3
</commit_message>
<xml_diff>
--- a/centurian_docs/CENTRURIAN_Requests.Getting_Off_Feel_Free_Guide.docx
+++ b/centurian_docs/CENTRURIAN_Requests.Getting_Off_Feel_Free_Guide.docx
@@ -29,7 +29,17 @@
           <w:sz w:val="56"/>
           <w:szCs w:val="56"/>
         </w:rPr>
-        <w:t xml:space="preserve"> v2</w:t>
+        <w:t xml:space="preserve"> v</w:t>
+      </w:r>
+      <w:r>
+        <w:rPr>
+          <w:b/>
+          <w:bCs/>
+          <w:color w:val="000000"/>
+          <w:sz w:val="56"/>
+          <w:szCs w:val="56"/>
+        </w:rPr>
+        <w:t>3</w:t>
       </w:r>
     </w:p>
     <w:p>
@@ -70,7 +80,23 @@
           <w:sz w:val="26"/>
           <w:szCs w:val="26"/>
         </w:rPr>
-        <w:t>For People Who Are Done With This Stuff</w:t>
+        <w:t xml:space="preserve">For People Who Are Done </w:t>
+      </w:r>
+      <w:proofErr w:type="gramStart"/>
+      <w:r>
+        <w:rPr>
+          <w:sz w:val="26"/>
+          <w:szCs w:val="26"/>
+        </w:rPr>
+        <w:t>With</w:t>
+      </w:r>
+      <w:proofErr w:type="gramEnd"/>
+      <w:r>
+        <w:rPr>
+          <w:sz w:val="26"/>
+          <w:szCs w:val="26"/>
+        </w:rPr>
+        <w:t xml:space="preserve"> This Stuff</w:t>
       </w:r>
     </w:p>
     <w:p>
@@ -272,8 +298,13 @@
             <w:pPr>
               <w:spacing w:before="80" w:after="80"/>
             </w:pPr>
-            <w:r>
-              <w:t>SO WHAT DOES THIS MEAN FOR YOU?</w:t>
+            <w:proofErr w:type="gramStart"/>
+            <w:r>
+              <w:t>SO</w:t>
+            </w:r>
+            <w:proofErr w:type="gramEnd"/>
+            <w:r>
+              <w:t xml:space="preserve"> WHAT DOES THIS MEAN FOR YOU?</w:t>
             </w:r>
           </w:p>
           <w:p>
@@ -1216,6 +1247,17 @@
       <w:pPr>
         <w:spacing w:before="300"/>
       </w:pPr>
+      <w:r>
+        <w:t xml:space="preserve">STICK TO YOUR TAPER. IF NEEDED, HAVE A FRIEND HOLD YOUR DOSE, GO TO YOUR FRIENDS HOUSE, HAVE THEM ADMINISTER THEM AND KEEP YOUR EMPTYBOTTLES. REASSESS HOW FAR YOU HAVE COMPLETED YOUR TAPER WITH YOUR FRIEND. IF ALONE AND NO FRIEND, KEEP BOTTLES IN </w:t>
+      </w:r>
+      <w:proofErr w:type="gramStart"/>
+      <w:r>
+        <w:t>A</w:t>
+      </w:r>
+      <w:proofErr w:type="gramEnd"/>
+      <w:r>
+        <w:t xml:space="preserve"> EMPTY BOX. MARK THE COMPLETED ONES WITH RED TAPE OR RED MARKER.</w:t>
+      </w:r>
     </w:p>
     <w:tbl>
       <w:tblPr>
@@ -1275,7 +1317,15 @@
               <w:spacing w:before="80" w:after="80"/>
             </w:pPr>
             <w:r>
-              <w:t>A faster taper (like 4-6 weeks) might work for regular kratom, but Feel Free is stronger stuff.</w:t>
+              <w:t xml:space="preserve">A faster taper (like 4-6 weeks) might work for regular </w:t>
+            </w:r>
+            <w:proofErr w:type="gramStart"/>
+            <w:r>
+              <w:t>kratom, but</w:t>
+            </w:r>
+            <w:proofErr w:type="gramEnd"/>
+            <w:r>
+              <w:t xml:space="preserve"> Feel Free is stronger stuff.</w:t>
             </w:r>
           </w:p>
           <w:p>
@@ -1299,8 +1349,13 @@
               <w:spacing w:before="80" w:after="80"/>
             </w:pPr>
             <w:r>
-              <w:t>• Makes it more likely you'll actually finish</w:t>
-            </w:r>
+              <w:t xml:space="preserve">• Makes it more likely you'll </w:t>
+            </w:r>
+            <w:proofErr w:type="gramStart"/>
+            <w:r>
+              <w:t>actually finish</w:t>
+            </w:r>
+            <w:proofErr w:type="gramEnd"/>
           </w:p>
           <w:p>
             <w:pPr>
@@ -1392,7 +1447,6 @@
               <w:spacing w:before="80" w:after="80"/>
             </w:pPr>
             <w:r>
-              <w:lastRenderedPageBreak/>
               <w:t>If you're at 6 bottles, that's roughly one every 3-4 hours while you're awake. Don't front-load them.</w:t>
             </w:r>
           </w:p>
@@ -1425,7 +1479,15 @@
               <w:spacing w:before="80" w:after="80"/>
             </w:pPr>
             <w:r>
-              <w:t>If a cut is really hard, stay at that level for an extra week or two. There's no prize for speed. The goal is to GET OFF and STAY OFF.</w:t>
+              <w:t xml:space="preserve">If a cut is </w:t>
+            </w:r>
+            <w:proofErr w:type="gramStart"/>
+            <w:r>
+              <w:t>really hard</w:t>
+            </w:r>
+            <w:proofErr w:type="gramEnd"/>
+            <w:r>
+              <w:t>, stay at that level for an extra week or two. There's no prize for speed. The goal is to GET OFF and STAY OFF.</w:t>
             </w:r>
           </w:p>
           <w:p>
@@ -1465,7 +1527,6 @@
     </w:tbl>
     <w:p>
       <w:r>
-        <w:lastRenderedPageBreak/>
         <w:br w:type="page"/>
       </w:r>
     </w:p>
@@ -1782,11 +1843,104 @@
               <w:t>Both paths lead to the same place: FREEDOM.</w:t>
             </w:r>
           </w:p>
+          <w:p>
+            <w:pPr>
+              <w:pStyle w:val="Heading3"/>
+            </w:pPr>
+            <w:r>
+              <w:t>OPTION B: The "Bridge" Method</w:t>
+            </w:r>
+          </w:p>
+          <w:p>
+            <w:pPr>
+              <w:pStyle w:val="NormalWeb"/>
+              <w:rPr>
+                <w:b/>
+                <w:bCs/>
+              </w:rPr>
+            </w:pPr>
+            <w:r>
+              <w:rPr>
+                <w:b/>
+                <w:bCs/>
+                <w:i/>
+                <w:iCs/>
+              </w:rPr>
+              <w:lastRenderedPageBreak/>
+              <w:t>Best for: People who can't control the liquid dosage.</w:t>
+            </w:r>
+          </w:p>
+          <w:p>
+            <w:pPr>
+              <w:pStyle w:val="NormalWeb"/>
+              <w:numPr>
+                <w:ilvl w:val="0"/>
+                <w:numId w:val="4"/>
+              </w:numPr>
+              <w:rPr>
+                <w:b/>
+                <w:bCs/>
+              </w:rPr>
+            </w:pPr>
+            <w:r>
+              <w:rPr>
+                <w:b/>
+                <w:bCs/>
+              </w:rPr>
+              <w:t>Switch to Powder: Move from Feel Free to plain leaf Kratom powder. Powder is self-limiting (it's hard to swallow 50g of powder; it's easy to drink 10 bottles).</w:t>
+            </w:r>
+          </w:p>
+          <w:p>
+            <w:pPr>
+              <w:pStyle w:val="NormalWeb"/>
+              <w:numPr>
+                <w:ilvl w:val="0"/>
+                <w:numId w:val="4"/>
+              </w:numPr>
+              <w:rPr>
+                <w:b/>
+                <w:bCs/>
+              </w:rPr>
+            </w:pPr>
+            <w:r>
+              <w:rPr>
+                <w:b/>
+                <w:bCs/>
+              </w:rPr>
+              <w:t>Stabilize: Find the dose that stops the shakes (usually 3-5g powder = 1 bottle).</w:t>
+            </w:r>
+          </w:p>
+          <w:p>
+            <w:pPr>
+              <w:pStyle w:val="NormalWeb"/>
+              <w:numPr>
+                <w:ilvl w:val="0"/>
+                <w:numId w:val="4"/>
+              </w:numPr>
+              <w:rPr>
+                <w:b/>
+                <w:bCs/>
+              </w:rPr>
+            </w:pPr>
+            <w:r>
+              <w:rPr>
+                <w:b/>
+                <w:bCs/>
+              </w:rPr>
+              <w:t>Taper the Powder: Drop 0.5g per day. It’s much smoother than dropping whole bottles</w:t>
+            </w:r>
+          </w:p>
+          <w:p>
+            <w:pPr>
+              <w:spacing w:before="80" w:after="80"/>
+            </w:pPr>
+          </w:p>
         </w:tc>
       </w:tr>
     </w:tbl>
     <w:p>
       <w:r>
+        <w:lastRenderedPageBreak/>
         <w:br w:type="page"/>
       </w:r>
     </w:p>
@@ -2149,6 +2303,188 @@
               <w:t>DON'T PANIC: This timeline is for going to ZERO. If you're tapering slowly, you spread this out and make it much more manageable.</w:t>
             </w:r>
           </w:p>
+          <w:p>
+            <w:pPr>
+              <w:spacing w:before="80" w:after="80"/>
+            </w:pPr>
+          </w:p>
+          <w:p>
+            <w:pPr>
+              <w:pStyle w:val="Heading2"/>
+            </w:pPr>
+            <w:r>
+              <w:t>THE ENEMY IS BOREDOM (AND SILENCE)</w:t>
+            </w:r>
+          </w:p>
+          <w:p>
+            <w:pPr>
+              <w:pStyle w:val="NormalWeb"/>
+              <w:rPr>
+                <w:rFonts w:asciiTheme="minorHAnsi" w:hAnsiTheme="minorHAnsi"/>
+                <w:b/>
+                <w:bCs/>
+              </w:rPr>
+            </w:pPr>
+            <w:r>
+              <w:rPr>
+                <w:rFonts w:asciiTheme="minorHAnsi" w:hAnsiTheme="minorHAnsi"/>
+                <w:b/>
+                <w:bCs/>
+              </w:rPr>
+              <w:t>The "Void" is dangerous. When you quit, your dopamine drops below baseline.</w:t>
+            </w:r>
+          </w:p>
+          <w:p>
+            <w:pPr>
+              <w:pStyle w:val="NormalWeb"/>
+              <w:numPr>
+                <w:ilvl w:val="0"/>
+                <w:numId w:val="5"/>
+              </w:numPr>
+              <w:rPr>
+                <w:rFonts w:asciiTheme="minorHAnsi" w:hAnsiTheme="minorHAnsi"/>
+                <w:b/>
+                <w:bCs/>
+              </w:rPr>
+            </w:pPr>
+            <w:r>
+              <w:rPr>
+                <w:rFonts w:asciiTheme="minorHAnsi" w:hAnsiTheme="minorHAnsi"/>
+                <w:b/>
+                <w:bCs/>
+              </w:rPr>
+              <w:t>Boredom = Pain. In early withdrawal, doing "nothing" feels physically painful.</w:t>
+            </w:r>
+          </w:p>
+          <w:p>
+            <w:pPr>
+              <w:pStyle w:val="NormalWeb"/>
+              <w:numPr>
+                <w:ilvl w:val="0"/>
+                <w:numId w:val="5"/>
+              </w:numPr>
+              <w:rPr>
+                <w:rFonts w:asciiTheme="minorHAnsi" w:hAnsiTheme="minorHAnsi"/>
+                <w:b/>
+                <w:bCs/>
+              </w:rPr>
+            </w:pPr>
+            <w:r>
+              <w:rPr>
+                <w:rFonts w:asciiTheme="minorHAnsi" w:hAnsiTheme="minorHAnsi"/>
+                <w:b/>
+                <w:bCs/>
+              </w:rPr>
+              <w:t>Aloneness = Relapse. Isolation allows the "Brain Lies" to echo loudly.</w:t>
+            </w:r>
+          </w:p>
+          <w:p>
+            <w:pPr>
+              <w:pStyle w:val="NormalWeb"/>
+              <w:rPr>
+                <w:rFonts w:asciiTheme="minorHAnsi" w:hAnsiTheme="minorHAnsi"/>
+                <w:b/>
+                <w:bCs/>
+              </w:rPr>
+            </w:pPr>
+            <w:r>
+              <w:rPr>
+                <w:rFonts w:asciiTheme="minorHAnsi" w:hAnsiTheme="minorHAnsi"/>
+                <w:b/>
+                <w:bCs/>
+              </w:rPr>
+              <w:t>HOW TO FILL THE VOID:</w:t>
+            </w:r>
+          </w:p>
+          <w:p>
+            <w:pPr>
+              <w:pStyle w:val="NormalWeb"/>
+              <w:numPr>
+                <w:ilvl w:val="0"/>
+                <w:numId w:val="6"/>
+              </w:numPr>
+              <w:rPr>
+                <w:rFonts w:asciiTheme="minorHAnsi" w:hAnsiTheme="minorHAnsi"/>
+                <w:b/>
+                <w:bCs/>
+              </w:rPr>
+            </w:pPr>
+            <w:r>
+              <w:rPr>
+                <w:rFonts w:asciiTheme="minorHAnsi" w:hAnsiTheme="minorHAnsi"/>
+                <w:b/>
+                <w:bCs/>
+              </w:rPr>
+              <w:t>Movement is Medicine: You must move. Walk, lift, run. Your muscles act as a pump to clear the stress chemicals.</w:t>
+            </w:r>
+          </w:p>
+          <w:p>
+            <w:pPr>
+              <w:pStyle w:val="NormalWeb"/>
+              <w:numPr>
+                <w:ilvl w:val="0"/>
+                <w:numId w:val="6"/>
+              </w:numPr>
+              <w:rPr>
+                <w:rFonts w:asciiTheme="minorHAnsi" w:hAnsiTheme="minorHAnsi"/>
+                <w:b/>
+                <w:bCs/>
+              </w:rPr>
+            </w:pPr>
+            <w:r>
+              <w:rPr>
+                <w:rFonts w:asciiTheme="minorHAnsi" w:hAnsiTheme="minorHAnsi"/>
+                <w:b/>
+                <w:bCs/>
+              </w:rPr>
+              <w:t>Passive Engagement: If you can't focus, put on an audiobook, a podcast, or the AGX soundscapes. Do not sit in silence.</w:t>
+            </w:r>
+          </w:p>
+          <w:p>
+            <w:pPr>
+              <w:pStyle w:val="NormalWeb"/>
+              <w:numPr>
+                <w:ilvl w:val="0"/>
+                <w:numId w:val="6"/>
+              </w:numPr>
+              <w:rPr>
+                <w:rFonts w:asciiTheme="minorHAnsi" w:hAnsiTheme="minorHAnsi"/>
+                <w:b/>
+                <w:bCs/>
+              </w:rPr>
+            </w:pPr>
+            <w:r>
+              <w:rPr>
+                <w:rFonts w:asciiTheme="minorHAnsi" w:hAnsiTheme="minorHAnsi"/>
+                <w:b/>
+                <w:bCs/>
+              </w:rPr>
+              <w:t xml:space="preserve">The "Biochemical Alibi": Tell someone. "I am detoxing from a compound that affects my methylation cycle." You don't have to </w:t>
+            </w:r>
+            <w:proofErr w:type="gramStart"/>
+            <w:r>
+              <w:rPr>
+                <w:rFonts w:asciiTheme="minorHAnsi" w:hAnsiTheme="minorHAnsi"/>
+                <w:b/>
+                <w:bCs/>
+              </w:rPr>
+              <w:t>say</w:t>
+            </w:r>
+            <w:proofErr w:type="gramEnd"/>
+            <w:r>
+              <w:rPr>
+                <w:rFonts w:asciiTheme="minorHAnsi" w:hAnsiTheme="minorHAnsi"/>
+                <w:b/>
+                <w:bCs/>
+              </w:rPr>
+              <w:t xml:space="preserve"> "I'm a junkie." Frame it as a medical detox.</w:t>
+            </w:r>
+          </w:p>
+          <w:p>
+            <w:pPr>
+              <w:spacing w:before="80" w:after="80"/>
+            </w:pPr>
+          </w:p>
         </w:tc>
       </w:tr>
     </w:tbl>
@@ -2231,7 +2567,15 @@
               <w:spacing w:before="80" w:after="80"/>
             </w:pPr>
             <w:r>
-              <w:t>The slow taper makes all of this MUCH easier. You're not hitting the wall all at once — you're stepping down gradually.</w:t>
+              <w:t xml:space="preserve">The slow taper makes </w:t>
+            </w:r>
+            <w:proofErr w:type="gramStart"/>
+            <w:r>
+              <w:t>all of</w:t>
+            </w:r>
+            <w:proofErr w:type="gramEnd"/>
+            <w:r>
+              <w:t xml:space="preserve"> this MUCH easier. You're not hitting the wall all at once — you're stepping down gradually.</w:t>
             </w:r>
           </w:p>
           <w:p>
@@ -2379,7 +2723,23 @@
               <w:spacing w:before="80" w:after="80"/>
             </w:pPr>
             <w:r>
-              <w:t>You're not saying "never again." You're saying "not right now."</w:t>
+              <w:t xml:space="preserve">You're not </w:t>
+            </w:r>
+            <w:proofErr w:type="gramStart"/>
+            <w:r>
+              <w:t>saying</w:t>
+            </w:r>
+            <w:proofErr w:type="gramEnd"/>
+            <w:r>
+              <w:t xml:space="preserve"> "never again." You're </w:t>
+            </w:r>
+            <w:proofErr w:type="gramStart"/>
+            <w:r>
+              <w:t>saying</w:t>
+            </w:r>
+            <w:proofErr w:type="gramEnd"/>
+            <w:r>
+              <w:t xml:space="preserve"> "not right now."</w:t>
             </w:r>
           </w:p>
           <w:p>
@@ -2464,7 +2824,15 @@
               <w:spacing w:before="80" w:after="80"/>
             </w:pPr>
             <w:r>
-              <w:t>Walk, pushups, clean something, pace around. Moving your body actually changes your brain chemistry and can kill a craving.</w:t>
+              <w:t xml:space="preserve">Walk, pushups, clean something, pace around. Moving your body </w:t>
+            </w:r>
+            <w:proofErr w:type="gramStart"/>
+            <w:r>
+              <w:t>actually changes</w:t>
+            </w:r>
+            <w:proofErr w:type="gramEnd"/>
+            <w:r>
+              <w:t xml:space="preserve"> your brain chemistry and can kill a craving.</w:t>
             </w:r>
           </w:p>
           <w:p>
@@ -2825,7 +3193,15 @@
               <w:spacing w:before="80" w:after="80"/>
             </w:pPr>
             <w:r>
-              <w:t>• Benadryl — For really bad nights ONLY. Don't use every night.</w:t>
+              <w:t xml:space="preserve">• Benadryl — For </w:t>
+            </w:r>
+            <w:proofErr w:type="gramStart"/>
+            <w:r>
+              <w:t>really bad</w:t>
+            </w:r>
+            <w:proofErr w:type="gramEnd"/>
+            <w:r>
+              <w:t xml:space="preserve"> nights ONLY. Don't use every night.</w:t>
             </w:r>
           </w:p>
           <w:p>
@@ -3035,6 +3411,305 @@
             <w:r>
               <w:t>• Omega-3 fish oil</w:t>
             </w:r>
+          </w:p>
+          <w:p>
+            <w:pPr>
+              <w:pStyle w:val="Heading2"/>
+            </w:pPr>
+            <w:r>
+              <w:t>THE SURVIVAL KIT (UPDATED</w:t>
+            </w:r>
+            <w:r>
+              <w:t xml:space="preserve"> in V3)</w:t>
+            </w:r>
+          </w:p>
+          <w:p>
+            <w:pPr>
+              <w:pStyle w:val="NormalWeb"/>
+            </w:pPr>
+            <w:r>
+              <w:rPr>
+                <w:i/>
+                <w:iCs/>
+              </w:rPr>
+              <w:lastRenderedPageBreak/>
+              <w:t>Do not start your quit without these tools. They are your biological armor.</w:t>
+            </w:r>
+          </w:p>
+          <w:p>
+            <w:pPr>
+              <w:pStyle w:val="Heading3"/>
+              <w:rPr>
+                <w:rFonts w:asciiTheme="minorHAnsi" w:hAnsiTheme="minorHAnsi"/>
+                <w:b/>
+                <w:bCs/>
+              </w:rPr>
+            </w:pPr>
+            <w:r>
+              <w:rPr>
+                <w:rFonts w:asciiTheme="minorHAnsi" w:hAnsiTheme="minorHAnsi"/>
+                <w:b/>
+                <w:bCs/>
+              </w:rPr>
+              <w:t>1. The Heavy Lifters (For Physical Withdrawal)</w:t>
+            </w:r>
+          </w:p>
+          <w:p>
+            <w:pPr>
+              <w:pStyle w:val="NormalWeb"/>
+              <w:numPr>
+                <w:ilvl w:val="0"/>
+                <w:numId w:val="2"/>
+              </w:numPr>
+              <w:rPr>
+                <w:rFonts w:asciiTheme="minorHAnsi" w:hAnsiTheme="minorHAnsi"/>
+                <w:b/>
+                <w:bCs/>
+              </w:rPr>
+            </w:pPr>
+            <w:r>
+              <w:rPr>
+                <w:rFonts w:asciiTheme="minorHAnsi" w:hAnsiTheme="minorHAnsi"/>
+                <w:b/>
+                <w:bCs/>
+              </w:rPr>
+              <w:t>Liposomal Vitamin C: The "Gold Standard" for opioid-like withdrawal.</w:t>
+            </w:r>
+          </w:p>
+          <w:p>
+            <w:pPr>
+              <w:pStyle w:val="NormalWeb"/>
+              <w:numPr>
+                <w:ilvl w:val="1"/>
+                <w:numId w:val="2"/>
+              </w:numPr>
+              <w:rPr>
+                <w:rFonts w:asciiTheme="minorHAnsi" w:hAnsiTheme="minorHAnsi"/>
+                <w:b/>
+                <w:bCs/>
+              </w:rPr>
+            </w:pPr>
+            <w:r>
+              <w:rPr>
+                <w:rFonts w:asciiTheme="minorHAnsi" w:hAnsiTheme="minorHAnsi"/>
+                <w:b/>
+                <w:bCs/>
+                <w:i/>
+                <w:iCs/>
+              </w:rPr>
+              <w:t>Protocol:</w:t>
+            </w:r>
+            <w:r>
+              <w:rPr>
+                <w:rFonts w:asciiTheme="minorHAnsi" w:hAnsiTheme="minorHAnsi"/>
+                <w:b/>
+                <w:bCs/>
+              </w:rPr>
+              <w:t xml:space="preserve"> Mega-dosing (3,000mg–5,000mg every 2-3 hours) during acute withdrawal can block 70-80% of physical symptoms. You cannot overdose on Liposomal C; your body uses what it needs.</w:t>
+            </w:r>
+          </w:p>
+          <w:p>
+            <w:pPr>
+              <w:pStyle w:val="NormalWeb"/>
+              <w:numPr>
+                <w:ilvl w:val="0"/>
+                <w:numId w:val="2"/>
+              </w:numPr>
+              <w:rPr>
+                <w:rFonts w:asciiTheme="minorHAnsi" w:hAnsiTheme="minorHAnsi"/>
+                <w:b/>
+                <w:bCs/>
+              </w:rPr>
+            </w:pPr>
+            <w:r>
+              <w:rPr>
+                <w:rFonts w:asciiTheme="minorHAnsi" w:hAnsiTheme="minorHAnsi"/>
+                <w:b/>
+                <w:bCs/>
+              </w:rPr>
+              <w:t>Black Seed Oil: Contains Thymoquinone, which helps soothe the opioid receptors without activating them.</w:t>
+            </w:r>
+          </w:p>
+          <w:p>
+            <w:pPr>
+              <w:pStyle w:val="NormalWeb"/>
+              <w:numPr>
+                <w:ilvl w:val="0"/>
+                <w:numId w:val="2"/>
+              </w:numPr>
+              <w:rPr>
+                <w:rFonts w:asciiTheme="minorHAnsi" w:hAnsiTheme="minorHAnsi"/>
+                <w:b/>
+                <w:bCs/>
+              </w:rPr>
+            </w:pPr>
+            <w:r>
+              <w:rPr>
+                <w:rFonts w:asciiTheme="minorHAnsi" w:hAnsiTheme="minorHAnsi"/>
+                <w:b/>
+                <w:bCs/>
+              </w:rPr>
+              <w:t>Agmatine Sulfate: Helps lower tolerance and protects the brain from glutamate surges (the chemical cause of "the shakes").</w:t>
+            </w:r>
+          </w:p>
+          <w:p>
+            <w:pPr>
+              <w:pStyle w:val="Heading3"/>
+              <w:rPr>
+                <w:rFonts w:asciiTheme="minorHAnsi" w:hAnsiTheme="minorHAnsi"/>
+                <w:b/>
+                <w:bCs/>
+              </w:rPr>
+            </w:pPr>
+            <w:r>
+              <w:rPr>
+                <w:rFonts w:asciiTheme="minorHAnsi" w:hAnsiTheme="minorHAnsi"/>
+                <w:b/>
+                <w:bCs/>
+              </w:rPr>
+              <w:t>2. The Neuro-Repair Stack (For The "Hysteria" &amp; Depression)</w:t>
+            </w:r>
+          </w:p>
+          <w:p>
+            <w:pPr>
+              <w:pStyle w:val="NormalWeb"/>
+              <w:numPr>
+                <w:ilvl w:val="0"/>
+                <w:numId w:val="3"/>
+              </w:numPr>
+              <w:rPr>
+                <w:rFonts w:asciiTheme="minorHAnsi" w:hAnsiTheme="minorHAnsi"/>
+                <w:b/>
+                <w:bCs/>
+              </w:rPr>
+            </w:pPr>
+            <w:r>
+              <w:rPr>
+                <w:rStyle w:val="citation-185"/>
+                <w:rFonts w:asciiTheme="minorHAnsi" w:hAnsiTheme="minorHAnsi"/>
+                <w:b/>
+                <w:bCs/>
+              </w:rPr>
+              <w:t>L-</w:t>
+            </w:r>
+            <w:proofErr w:type="spellStart"/>
+            <w:r>
+              <w:rPr>
+                <w:rStyle w:val="citation-185"/>
+                <w:rFonts w:asciiTheme="minorHAnsi" w:hAnsiTheme="minorHAnsi"/>
+                <w:b/>
+                <w:bCs/>
+              </w:rPr>
+              <w:t>Methylfolate</w:t>
+            </w:r>
+            <w:proofErr w:type="spellEnd"/>
+            <w:r>
+              <w:rPr>
+                <w:rStyle w:val="citation-185"/>
+                <w:rFonts w:asciiTheme="minorHAnsi" w:hAnsiTheme="minorHAnsi"/>
+                <w:b/>
+                <w:bCs/>
+              </w:rPr>
+              <w:t xml:space="preserve"> + B12: If you have the MTHFR gene (common in addicts), your body cannot make dopamine/serotonin without this raw material</w:t>
+            </w:r>
+            <w:r>
+              <w:rPr>
+                <w:rFonts w:asciiTheme="minorHAnsi" w:hAnsiTheme="minorHAnsi"/>
+                <w:b/>
+                <w:bCs/>
+              </w:rPr>
+              <w:t>. Standard folic acid won't work. You need the methylated form to rebuild your "happy chemicals."</w:t>
+            </w:r>
+          </w:p>
+          <w:p>
+            <w:pPr>
+              <w:pStyle w:val="NormalWeb"/>
+              <w:numPr>
+                <w:ilvl w:val="0"/>
+                <w:numId w:val="3"/>
+              </w:numPr>
+              <w:rPr>
+                <w:rFonts w:asciiTheme="minorHAnsi" w:hAnsiTheme="minorHAnsi"/>
+                <w:b/>
+                <w:bCs/>
+              </w:rPr>
+            </w:pPr>
+            <w:r>
+              <w:rPr>
+                <w:rFonts w:asciiTheme="minorHAnsi" w:hAnsiTheme="minorHAnsi"/>
+                <w:b/>
+                <w:bCs/>
+              </w:rPr>
+              <w:t xml:space="preserve">The </w:t>
+            </w:r>
+            <w:r>
+              <w:rPr>
+                <w:rFonts w:asciiTheme="minorHAnsi" w:hAnsiTheme="minorHAnsi"/>
+                <w:b/>
+                <w:bCs/>
+              </w:rPr>
+              <w:t>Magnesium Glycinate</w:t>
+            </w:r>
+            <w:r>
+              <w:rPr>
+                <w:rFonts w:asciiTheme="minorHAnsi" w:hAnsiTheme="minorHAnsi"/>
+                <w:b/>
+                <w:bCs/>
+              </w:rPr>
+              <w:t xml:space="preserve"> mentioned above</w:t>
+            </w:r>
+            <w:r>
+              <w:rPr>
+                <w:rFonts w:asciiTheme="minorHAnsi" w:hAnsiTheme="minorHAnsi"/>
+                <w:b/>
+                <w:bCs/>
+              </w:rPr>
+              <w:t xml:space="preserve">: 400mg at night. </w:t>
+            </w:r>
+            <w:r>
+              <w:rPr>
+                <w:rStyle w:val="citation-184"/>
+                <w:rFonts w:asciiTheme="minorHAnsi" w:hAnsiTheme="minorHAnsi"/>
+                <w:b/>
+                <w:bCs/>
+              </w:rPr>
+              <w:t>Essential for the COMT gene to clear out adrenaline so you can sleep</w:t>
+            </w:r>
+            <w:r>
+              <w:rPr>
+                <w:rFonts w:asciiTheme="minorHAnsi" w:hAnsiTheme="minorHAnsi"/>
+                <w:b/>
+                <w:bCs/>
+              </w:rPr>
+              <w:t>.</w:t>
+            </w:r>
+          </w:p>
+          <w:p>
+            <w:pPr>
+              <w:pStyle w:val="NormalWeb"/>
+              <w:numPr>
+                <w:ilvl w:val="0"/>
+                <w:numId w:val="3"/>
+              </w:numPr>
+              <w:rPr>
+                <w:rFonts w:asciiTheme="minorHAnsi" w:hAnsiTheme="minorHAnsi"/>
+                <w:b/>
+                <w:bCs/>
+              </w:rPr>
+            </w:pPr>
+            <w:r>
+              <w:rPr>
+                <w:rFonts w:asciiTheme="minorHAnsi" w:hAnsiTheme="minorHAnsi"/>
+                <w:b/>
+                <w:bCs/>
+              </w:rPr>
+              <w:t>NAC (N-Acetyl Cysteine): Regulates glutamate. Stops the "looping thoughts" and obsessive cravings.</w:t>
+            </w:r>
+          </w:p>
+          <w:p>
+            <w:pPr>
+              <w:spacing w:before="80" w:after="80"/>
+            </w:pPr>
           </w:p>
         </w:tc>
       </w:tr>
@@ -3182,6 +3857,7 @@
               <w:spacing w:before="80" w:after="80"/>
             </w:pPr>
             <w:r>
+              <w:lastRenderedPageBreak/>
               <w:t>Make a playlist of songs that make you feel strong. Use it.</w:t>
             </w:r>
           </w:p>
@@ -3198,7 +3874,15 @@
               <w:spacing w:before="80" w:after="80"/>
             </w:pPr>
             <w:r>
-              <w:t>Being outside in green spaces actually changes brain chemistry. Not hippie stuff — science.</w:t>
+              <w:t xml:space="preserve">Being outside in green spaces </w:t>
+            </w:r>
+            <w:proofErr w:type="gramStart"/>
+            <w:r>
+              <w:t>actually changes</w:t>
+            </w:r>
+            <w:proofErr w:type="gramEnd"/>
+            <w:r>
+              <w:t xml:space="preserve"> brain chemistry. Not hippie stuff — science.</w:t>
             </w:r>
           </w:p>
         </w:tc>
@@ -3206,6 +3890,7 @@
     </w:tbl>
     <w:p>
       <w:r>
+        <w:lastRenderedPageBreak/>
         <w:br w:type="page"/>
       </w:r>
     </w:p>
@@ -4186,7 +4871,15 @@
               <w:spacing w:before="80" w:after="80"/>
             </w:pPr>
             <w:r>
-              <w:t>The 7-OH alkaloids in Feel Free rewired your brain. One bottle will wake that up. One becomes two. Two becomes ten. And you're back where you started — or worse.</w:t>
+              <w:t>The 7-</w:t>
+            </w:r>
+            <w:proofErr w:type="gramStart"/>
+            <w:r>
+              <w:t>OH</w:t>
+            </w:r>
+            <w:proofErr w:type="gramEnd"/>
+            <w:r>
+              <w:t xml:space="preserve"> alkaloids in Feel Free rewired your brain. One bottle will wake that up. One becomes two. Two becomes ten. And you're back where you started — or worse.</w:t>
             </w:r>
           </w:p>
           <w:p>
@@ -5080,7 +5773,15 @@
               <w:spacing w:before="80" w:after="80"/>
             </w:pPr>
             <w:r>
-              <w:t>• Being actually present for the people you love</w:t>
+              <w:t xml:space="preserve">• Being </w:t>
+            </w:r>
+            <w:proofErr w:type="gramStart"/>
+            <w:r>
+              <w:t>actually present</w:t>
+            </w:r>
+            <w:proofErr w:type="gramEnd"/>
+            <w:r>
+              <w:t xml:space="preserve"> for the people you love</w:t>
             </w:r>
           </w:p>
           <w:p>
@@ -5112,7 +5813,15 @@
               <w:spacing w:before="80" w:after="80"/>
             </w:pPr>
             <w:r>
-              <w:t>• Being FREE — actually free, not "Feel Free"</w:t>
+              <w:t xml:space="preserve">• Being FREE — </w:t>
+            </w:r>
+            <w:proofErr w:type="gramStart"/>
+            <w:r>
+              <w:t>actually free</w:t>
+            </w:r>
+            <w:proofErr w:type="gramEnd"/>
+            <w:r>
+              <w:t>, not "Feel Free"</w:t>
             </w:r>
           </w:p>
         </w:tc>
@@ -5221,18 +5930,215 @@
     </w:p>
     <w:p>
       <w:pPr>
-        <w:spacing w:after="200"/>
-        <w:jc w:val="center"/>
-      </w:pPr>
-      <w:r>
+        <w:pStyle w:val="Heading2"/>
         <w:rPr>
+          <w:rFonts w:asciiTheme="minorHAnsi" w:hAnsiTheme="minorHAnsi"/>
+          <w:color w:val="auto"/>
+        </w:rPr>
+      </w:pPr>
+      <w:r>
+        <w:rPr>
+          <w:rFonts w:asciiTheme="minorHAnsi" w:hAnsiTheme="minorHAnsi"/>
+          <w:color w:val="auto"/>
+        </w:rPr>
+        <w:lastRenderedPageBreak/>
+        <w:t>A NOTE FROM THE ARCHITECT</w:t>
+      </w:r>
+    </w:p>
+    <w:p>
+      <w:pPr>
+        <w:pStyle w:val="NormalWeb"/>
+        <w:rPr>
+          <w:rFonts w:asciiTheme="minorHAnsi" w:hAnsiTheme="minorHAnsi"/>
+        </w:rPr>
+      </w:pPr>
+      <w:r>
+        <w:rPr>
+          <w:rFonts w:asciiTheme="minorHAnsi" w:hAnsiTheme="minorHAnsi"/>
           <w:b/>
           <w:bCs/>
-          <w:sz w:val="28"/>
-          <w:szCs w:val="28"/>
         </w:rPr>
-        <w:lastRenderedPageBreak/>
-        <w:t>You've got this.</w:t>
+        <w:t>You are designing your new brain.</w:t>
+      </w:r>
+      <w:r>
+        <w:rPr>
+          <w:rFonts w:asciiTheme="minorHAnsi" w:hAnsiTheme="minorHAnsi"/>
+        </w:rPr>
+        <w:t xml:space="preserve"> Every time you ride out a craving without dosing, your brain physically rewires a neural pathway. You are pruning the "Addiction Highway" and building a "Freedom Road."</w:t>
+      </w:r>
+    </w:p>
+    <w:p>
+      <w:pPr>
+        <w:pStyle w:val="NormalWeb"/>
+        <w:rPr>
+          <w:rFonts w:asciiTheme="minorHAnsi" w:hAnsiTheme="minorHAnsi"/>
+        </w:rPr>
+      </w:pPr>
+      <w:r>
+        <w:rPr>
+          <w:rFonts w:asciiTheme="minorHAnsi" w:hAnsiTheme="minorHAnsi"/>
+        </w:rPr>
+        <w:t xml:space="preserve">This isn't about being a "sober saint." It's about </w:t>
+      </w:r>
+      <w:r>
+        <w:rPr>
+          <w:rFonts w:asciiTheme="minorHAnsi" w:hAnsiTheme="minorHAnsi"/>
+          <w:b/>
+          <w:bCs/>
+        </w:rPr>
+        <w:t>Sovereignty</w:t>
+      </w:r>
+      <w:r>
+        <w:rPr>
+          <w:rFonts w:asciiTheme="minorHAnsi" w:hAnsiTheme="minorHAnsi"/>
+        </w:rPr>
+        <w:t>.</w:t>
+      </w:r>
+    </w:p>
+    <w:p>
+      <w:pPr>
+        <w:pStyle w:val="NormalWeb"/>
+        <w:numPr>
+          <w:ilvl w:val="0"/>
+          <w:numId w:val="9"/>
+        </w:numPr>
+        <w:rPr>
+          <w:rFonts w:asciiTheme="minorHAnsi" w:hAnsiTheme="minorHAnsi"/>
+        </w:rPr>
+      </w:pPr>
+      <w:r>
+        <w:rPr>
+          <w:rFonts w:asciiTheme="minorHAnsi" w:hAnsiTheme="minorHAnsi"/>
+        </w:rPr>
+        <w:t xml:space="preserve">Sovereignty means </w:t>
+      </w:r>
+      <w:r>
+        <w:rPr>
+          <w:rFonts w:asciiTheme="minorHAnsi" w:hAnsiTheme="minorHAnsi"/>
+          <w:i/>
+          <w:iCs/>
+        </w:rPr>
+        <w:t>you</w:t>
+      </w:r>
+      <w:r>
+        <w:rPr>
+          <w:rFonts w:asciiTheme="minorHAnsi" w:hAnsiTheme="minorHAnsi"/>
+        </w:rPr>
+        <w:t xml:space="preserve"> decide what chemicals run your system.</w:t>
+      </w:r>
+    </w:p>
+    <w:p>
+      <w:pPr>
+        <w:pStyle w:val="NormalWeb"/>
+        <w:numPr>
+          <w:ilvl w:val="0"/>
+          <w:numId w:val="9"/>
+        </w:numPr>
+        <w:rPr>
+          <w:rFonts w:asciiTheme="minorHAnsi" w:hAnsiTheme="minorHAnsi"/>
+        </w:rPr>
+      </w:pPr>
+      <w:r>
+        <w:rPr>
+          <w:rFonts w:asciiTheme="minorHAnsi" w:hAnsiTheme="minorHAnsi"/>
+        </w:rPr>
+        <w:t xml:space="preserve">Sovereignty means you understand your </w:t>
+      </w:r>
+      <w:r>
+        <w:rPr>
+          <w:rFonts w:asciiTheme="minorHAnsi" w:hAnsiTheme="minorHAnsi"/>
+          <w:b/>
+          <w:bCs/>
+        </w:rPr>
+        <w:t>MTHFR</w:t>
+      </w:r>
+      <w:r>
+        <w:rPr>
+          <w:rFonts w:asciiTheme="minorHAnsi" w:hAnsiTheme="minorHAnsi"/>
+        </w:rPr>
+        <w:t xml:space="preserve"> and </w:t>
+      </w:r>
+      <w:r>
+        <w:rPr>
+          <w:rFonts w:asciiTheme="minorHAnsi" w:hAnsiTheme="minorHAnsi"/>
+          <w:b/>
+          <w:bCs/>
+        </w:rPr>
+        <w:t>COMT</w:t>
+      </w:r>
+      <w:r>
+        <w:rPr>
+          <w:rFonts w:asciiTheme="minorHAnsi" w:hAnsiTheme="minorHAnsi"/>
+        </w:rPr>
+        <w:t xml:space="preserve"> status and manage them with nutrition, not blue bottles.</w:t>
+      </w:r>
+    </w:p>
+    <w:p>
+      <w:pPr>
+        <w:pStyle w:val="NormalWeb"/>
+        <w:numPr>
+          <w:ilvl w:val="0"/>
+          <w:numId w:val="9"/>
+        </w:numPr>
+        <w:rPr>
+          <w:rFonts w:asciiTheme="minorHAnsi" w:hAnsiTheme="minorHAnsi"/>
+        </w:rPr>
+      </w:pPr>
+      <w:r>
+        <w:rPr>
+          <w:rFonts w:asciiTheme="minorHAnsi" w:hAnsiTheme="minorHAnsi"/>
+        </w:rPr>
+        <w:t>Sovereignty means you are free.</w:t>
+      </w:r>
+    </w:p>
+    <w:p>
+      <w:pPr>
+        <w:pStyle w:val="NormalWeb"/>
+        <w:rPr>
+          <w:rFonts w:asciiTheme="minorHAnsi" w:hAnsiTheme="minorHAnsi"/>
+        </w:rPr>
+      </w:pPr>
+      <w:r>
+        <w:rPr>
+          <w:rFonts w:asciiTheme="minorHAnsi" w:hAnsiTheme="minorHAnsi"/>
+          <w:b/>
+          <w:bCs/>
+        </w:rPr>
+        <w:t>Once you are out, stay out.</w:t>
+      </w:r>
+      <w:r>
+        <w:rPr>
+          <w:rFonts w:asciiTheme="minorHAnsi" w:hAnsiTheme="minorHAnsi"/>
+        </w:rPr>
+        <w:t xml:space="preserve"> Your genetics (the hardware) haven't changed. If you pour 7-OH back into a </w:t>
+      </w:r>
+      <w:r>
+        <w:rPr>
+          <w:rFonts w:asciiTheme="minorHAnsi" w:hAnsiTheme="minorHAnsi"/>
+          <w:b/>
+          <w:bCs/>
+        </w:rPr>
+        <w:t>COMT Met/Met</w:t>
+      </w:r>
+      <w:r>
+        <w:rPr>
+          <w:rFonts w:asciiTheme="minorHAnsi" w:hAnsiTheme="minorHAnsi"/>
+        </w:rPr>
+        <w:t xml:space="preserve"> system, you will crash just as hard next time.</w:t>
+      </w:r>
+    </w:p>
+    <w:p>
+      <w:pPr>
+        <w:pStyle w:val="NormalWeb"/>
+      </w:pPr>
+      <w:r>
+        <w:rPr>
+          <w:rFonts w:asciiTheme="minorHAnsi" w:hAnsiTheme="minorHAnsi"/>
+        </w:rPr>
+        <w:t>Keep this guide. Use the sounds. Trust the biology.</w:t>
+      </w:r>
+      <w:r>
+        <w:t xml:space="preserve"> </w:t>
       </w:r>
     </w:p>
     <w:p>
@@ -5278,6 +6184,715 @@
 <file path=word/numbering.xml><?xml version="1.0" encoding="utf-8"?>
 <w:numbering xmlns:wpc="http://schemas.microsoft.com/office/word/2010/wordprocessingCanvas" xmlns:cx="http://schemas.microsoft.com/office/drawing/2014/chartex" xmlns:cx1="http://schemas.microsoft.com/office/drawing/2015/9/8/chartex" xmlns:cx2="http://schemas.microsoft.com/office/drawing/2015/10/21/chartex" xmlns:cx3="http://schemas.microsoft.com/office/drawing/2016/5/9/chartex" xmlns:cx4="http://schemas.microsoft.com/office/drawing/2016/5/10/chartex" xmlns:cx5="http://schemas.microsoft.com/office/drawing/2016/5/11/chartex" xmlns:cx6="http://schemas.microsoft.com/office/drawing/2016/5/12/chartex" xmlns:cx7="http://schemas.microsoft.com/office/drawing/2016/5/13/chartex" xmlns:cx8="http://schemas.microsoft.com/office/drawing/2016/5/14/chartex" xmlns:mc="http://schemas.openxmlformats.org/markup-compatibility/2006" xmlns:aink="http://schemas.microsoft.com/office/drawing/2016/ink" xmlns:am3d="http://schemas.microsoft.com/office/drawing/2017/model3d" xmlns:o="urn:schemas-microsoft-com:office:office" xmlns:oel="http://schemas.microsoft.com/office/2019/extlst" xmlns:r="http://schemas.openxmlformats.org/officeDocument/2006/relationships" xmlns:m="http://schemas.openxmlformats.org/officeDocument/2006/math" xmlns:v="urn:schemas-microsoft-com:vml" xmlns:wp14="http://schemas.microsoft.com/office/word/2010/wordprocessingDrawing" xmlns:wp="http://schemas.openxmlformats.org/drawingml/2006/wordprocessingDrawing" xmlns:w10="urn:schemas-microsoft-com:office:word" xmlns:w="http://schemas.openxmlformats.org/wordprocessingml/2006/main" xmlns:w14="http://schemas.microsoft.com/office/word/2010/wordml" xmlns:w15="http://schemas.microsoft.com/office/word/2012/wordml" xmlns:w16cex="http://schemas.microsoft.com/office/word/2018/wordml/cex" xmlns:w16cid="http://schemas.microsoft.com/office/word/2016/wordml/cid" xmlns:w16="http://schemas.microsoft.com/office/word/2018/wordml" xmlns:w16du="http://schemas.microsoft.com/office/word/2023/wordml/word16du" xmlns:w16sdtdh="http://schemas.microsoft.com/office/word/2020/wordml/sdtdatahash" xmlns:w16sdtfl="http://schemas.microsoft.com/office/word/2024/wordml/sdtformatlock" xmlns:w16se="http://schemas.microsoft.com/office/word/2015/wordml/symex" xmlns:wpg="http://schemas.microsoft.com/office/word/2010/wordprocessingGroup" xmlns:wpi="http://schemas.microsoft.com/office/word/2010/wordprocessingInk" xmlns:wne="http://schemas.microsoft.com/office/word/2006/wordml" xmlns:wps="http://schemas.microsoft.com/office/word/2010/wordprocessingShape" mc:Ignorable="w14 w15 w16se w16cid w16 w16cex w16sdtdh w16sdtfl w16du wp14">
   <w:abstractNum w:abstractNumId="0" w15:restartNumberingAfterBreak="0">
+    <w:nsid w:val="08F97A43"/>
+    <w:multiLevelType w:val="multilevel"/>
+    <w:tmpl w:val="7C1CBDD8"/>
+    <w:lvl w:ilvl="0">
+      <w:start w:val="1"/>
+      <w:numFmt w:val="decimal"/>
+      <w:lvlText w:val="%1."/>
+      <w:lvlJc w:val="left"/>
+      <w:pPr>
+        <w:tabs>
+          <w:tab w:val="num" w:pos="720"/>
+        </w:tabs>
+        <w:ind w:left="720" w:hanging="360"/>
+      </w:pPr>
+    </w:lvl>
+    <w:lvl w:ilvl="1" w:tentative="1">
+      <w:start w:val="1"/>
+      <w:numFmt w:val="decimal"/>
+      <w:lvlText w:val="%2."/>
+      <w:lvlJc w:val="left"/>
+      <w:pPr>
+        <w:tabs>
+          <w:tab w:val="num" w:pos="1440"/>
+        </w:tabs>
+        <w:ind w:left="1440" w:hanging="360"/>
+      </w:pPr>
+    </w:lvl>
+    <w:lvl w:ilvl="2" w:tentative="1">
+      <w:start w:val="1"/>
+      <w:numFmt w:val="decimal"/>
+      <w:lvlText w:val="%3."/>
+      <w:lvlJc w:val="left"/>
+      <w:pPr>
+        <w:tabs>
+          <w:tab w:val="num" w:pos="2160"/>
+        </w:tabs>
+        <w:ind w:left="2160" w:hanging="360"/>
+      </w:pPr>
+    </w:lvl>
+    <w:lvl w:ilvl="3" w:tentative="1">
+      <w:start w:val="1"/>
+      <w:numFmt w:val="decimal"/>
+      <w:lvlText w:val="%4."/>
+      <w:lvlJc w:val="left"/>
+      <w:pPr>
+        <w:tabs>
+          <w:tab w:val="num" w:pos="2880"/>
+        </w:tabs>
+        <w:ind w:left="2880" w:hanging="360"/>
+      </w:pPr>
+    </w:lvl>
+    <w:lvl w:ilvl="4" w:tentative="1">
+      <w:start w:val="1"/>
+      <w:numFmt w:val="decimal"/>
+      <w:lvlText w:val="%5."/>
+      <w:lvlJc w:val="left"/>
+      <w:pPr>
+        <w:tabs>
+          <w:tab w:val="num" w:pos="3600"/>
+        </w:tabs>
+        <w:ind w:left="3600" w:hanging="360"/>
+      </w:pPr>
+    </w:lvl>
+    <w:lvl w:ilvl="5" w:tentative="1">
+      <w:start w:val="1"/>
+      <w:numFmt w:val="decimal"/>
+      <w:lvlText w:val="%6."/>
+      <w:lvlJc w:val="left"/>
+      <w:pPr>
+        <w:tabs>
+          <w:tab w:val="num" w:pos="4320"/>
+        </w:tabs>
+        <w:ind w:left="4320" w:hanging="360"/>
+      </w:pPr>
+    </w:lvl>
+    <w:lvl w:ilvl="6" w:tentative="1">
+      <w:start w:val="1"/>
+      <w:numFmt w:val="decimal"/>
+      <w:lvlText w:val="%7."/>
+      <w:lvlJc w:val="left"/>
+      <w:pPr>
+        <w:tabs>
+          <w:tab w:val="num" w:pos="5040"/>
+        </w:tabs>
+        <w:ind w:left="5040" w:hanging="360"/>
+      </w:pPr>
+    </w:lvl>
+    <w:lvl w:ilvl="7" w:tentative="1">
+      <w:start w:val="1"/>
+      <w:numFmt w:val="decimal"/>
+      <w:lvlText w:val="%8."/>
+      <w:lvlJc w:val="left"/>
+      <w:pPr>
+        <w:tabs>
+          <w:tab w:val="num" w:pos="5760"/>
+        </w:tabs>
+        <w:ind w:left="5760" w:hanging="360"/>
+      </w:pPr>
+    </w:lvl>
+    <w:lvl w:ilvl="8" w:tentative="1">
+      <w:start w:val="1"/>
+      <w:numFmt w:val="decimal"/>
+      <w:lvlText w:val="%9."/>
+      <w:lvlJc w:val="left"/>
+      <w:pPr>
+        <w:tabs>
+          <w:tab w:val="num" w:pos="6480"/>
+        </w:tabs>
+        <w:ind w:left="6480" w:hanging="360"/>
+      </w:pPr>
+    </w:lvl>
+  </w:abstractNum>
+  <w:abstractNum w:abstractNumId="1" w15:restartNumberingAfterBreak="0">
+    <w:nsid w:val="10E67C80"/>
+    <w:multiLevelType w:val="multilevel"/>
+    <w:tmpl w:val="2A3469C8"/>
+    <w:lvl w:ilvl="0">
+      <w:start w:val="1"/>
+      <w:numFmt w:val="bullet"/>
+      <w:lvlText w:val=""/>
+      <w:lvlJc w:val="left"/>
+      <w:pPr>
+        <w:tabs>
+          <w:tab w:val="num" w:pos="720"/>
+        </w:tabs>
+        <w:ind w:left="720" w:hanging="360"/>
+      </w:pPr>
+      <w:rPr>
+        <w:rFonts w:ascii="Symbol" w:hAnsi="Symbol" w:hint="default"/>
+        <w:sz w:val="20"/>
+      </w:rPr>
+    </w:lvl>
+    <w:lvl w:ilvl="1">
+      <w:start w:val="1"/>
+      <w:numFmt w:val="bullet"/>
+      <w:lvlText w:val="o"/>
+      <w:lvlJc w:val="left"/>
+      <w:pPr>
+        <w:tabs>
+          <w:tab w:val="num" w:pos="1440"/>
+        </w:tabs>
+        <w:ind w:left="1440" w:hanging="360"/>
+      </w:pPr>
+      <w:rPr>
+        <w:rFonts w:ascii="Courier New" w:hAnsi="Courier New" w:hint="default"/>
+        <w:sz w:val="20"/>
+      </w:rPr>
+    </w:lvl>
+    <w:lvl w:ilvl="2" w:tentative="1">
+      <w:start w:val="1"/>
+      <w:numFmt w:val="bullet"/>
+      <w:lvlText w:val=""/>
+      <w:lvlJc w:val="left"/>
+      <w:pPr>
+        <w:tabs>
+          <w:tab w:val="num" w:pos="2160"/>
+        </w:tabs>
+        <w:ind w:left="2160" w:hanging="360"/>
+      </w:pPr>
+      <w:rPr>
+        <w:rFonts w:ascii="Wingdings" w:hAnsi="Wingdings" w:hint="default"/>
+        <w:sz w:val="20"/>
+      </w:rPr>
+    </w:lvl>
+    <w:lvl w:ilvl="3" w:tentative="1">
+      <w:start w:val="1"/>
+      <w:numFmt w:val="bullet"/>
+      <w:lvlText w:val=""/>
+      <w:lvlJc w:val="left"/>
+      <w:pPr>
+        <w:tabs>
+          <w:tab w:val="num" w:pos="2880"/>
+        </w:tabs>
+        <w:ind w:left="2880" w:hanging="360"/>
+      </w:pPr>
+      <w:rPr>
+        <w:rFonts w:ascii="Wingdings" w:hAnsi="Wingdings" w:hint="default"/>
+        <w:sz w:val="20"/>
+      </w:rPr>
+    </w:lvl>
+    <w:lvl w:ilvl="4" w:tentative="1">
+      <w:start w:val="1"/>
+      <w:numFmt w:val="bullet"/>
+      <w:lvlText w:val=""/>
+      <w:lvlJc w:val="left"/>
+      <w:pPr>
+        <w:tabs>
+          <w:tab w:val="num" w:pos="3600"/>
+        </w:tabs>
+        <w:ind w:left="3600" w:hanging="360"/>
+      </w:pPr>
+      <w:rPr>
+        <w:rFonts w:ascii="Wingdings" w:hAnsi="Wingdings" w:hint="default"/>
+        <w:sz w:val="20"/>
+      </w:rPr>
+    </w:lvl>
+    <w:lvl w:ilvl="5" w:tentative="1">
+      <w:start w:val="1"/>
+      <w:numFmt w:val="bullet"/>
+      <w:lvlText w:val=""/>
+      <w:lvlJc w:val="left"/>
+      <w:pPr>
+        <w:tabs>
+          <w:tab w:val="num" w:pos="4320"/>
+        </w:tabs>
+        <w:ind w:left="4320" w:hanging="360"/>
+      </w:pPr>
+      <w:rPr>
+        <w:rFonts w:ascii="Wingdings" w:hAnsi="Wingdings" w:hint="default"/>
+        <w:sz w:val="20"/>
+      </w:rPr>
+    </w:lvl>
+    <w:lvl w:ilvl="6" w:tentative="1">
+      <w:start w:val="1"/>
+      <w:numFmt w:val="bullet"/>
+      <w:lvlText w:val=""/>
+      <w:lvlJc w:val="left"/>
+      <w:pPr>
+        <w:tabs>
+          <w:tab w:val="num" w:pos="5040"/>
+        </w:tabs>
+        <w:ind w:left="5040" w:hanging="360"/>
+      </w:pPr>
+      <w:rPr>
+        <w:rFonts w:ascii="Wingdings" w:hAnsi="Wingdings" w:hint="default"/>
+        <w:sz w:val="20"/>
+      </w:rPr>
+    </w:lvl>
+    <w:lvl w:ilvl="7" w:tentative="1">
+      <w:start w:val="1"/>
+      <w:numFmt w:val="bullet"/>
+      <w:lvlText w:val=""/>
+      <w:lvlJc w:val="left"/>
+      <w:pPr>
+        <w:tabs>
+          <w:tab w:val="num" w:pos="5760"/>
+        </w:tabs>
+        <w:ind w:left="5760" w:hanging="360"/>
+      </w:pPr>
+      <w:rPr>
+        <w:rFonts w:ascii="Wingdings" w:hAnsi="Wingdings" w:hint="default"/>
+        <w:sz w:val="20"/>
+      </w:rPr>
+    </w:lvl>
+    <w:lvl w:ilvl="8" w:tentative="1">
+      <w:start w:val="1"/>
+      <w:numFmt w:val="bullet"/>
+      <w:lvlText w:val=""/>
+      <w:lvlJc w:val="left"/>
+      <w:pPr>
+        <w:tabs>
+          <w:tab w:val="num" w:pos="6480"/>
+        </w:tabs>
+        <w:ind w:left="6480" w:hanging="360"/>
+      </w:pPr>
+      <w:rPr>
+        <w:rFonts w:ascii="Wingdings" w:hAnsi="Wingdings" w:hint="default"/>
+        <w:sz w:val="20"/>
+      </w:rPr>
+    </w:lvl>
+  </w:abstractNum>
+  <w:abstractNum w:abstractNumId="2" w15:restartNumberingAfterBreak="0">
+    <w:nsid w:val="2D1240D4"/>
+    <w:multiLevelType w:val="multilevel"/>
+    <w:tmpl w:val="896EAD06"/>
+    <w:lvl w:ilvl="0">
+      <w:start w:val="1"/>
+      <w:numFmt w:val="bullet"/>
+      <w:lvlText w:val=""/>
+      <w:lvlJc w:val="left"/>
+      <w:pPr>
+        <w:tabs>
+          <w:tab w:val="num" w:pos="720"/>
+        </w:tabs>
+        <w:ind w:left="720" w:hanging="360"/>
+      </w:pPr>
+      <w:rPr>
+        <w:rFonts w:ascii="Symbol" w:hAnsi="Symbol" w:hint="default"/>
+        <w:sz w:val="20"/>
+      </w:rPr>
+    </w:lvl>
+    <w:lvl w:ilvl="1" w:tentative="1">
+      <w:start w:val="1"/>
+      <w:numFmt w:val="bullet"/>
+      <w:lvlText w:val="o"/>
+      <w:lvlJc w:val="left"/>
+      <w:pPr>
+        <w:tabs>
+          <w:tab w:val="num" w:pos="1440"/>
+        </w:tabs>
+        <w:ind w:left="1440" w:hanging="360"/>
+      </w:pPr>
+      <w:rPr>
+        <w:rFonts w:ascii="Courier New" w:hAnsi="Courier New" w:hint="default"/>
+        <w:sz w:val="20"/>
+      </w:rPr>
+    </w:lvl>
+    <w:lvl w:ilvl="2" w:tentative="1">
+      <w:start w:val="1"/>
+      <w:numFmt w:val="bullet"/>
+      <w:lvlText w:val=""/>
+      <w:lvlJc w:val="left"/>
+      <w:pPr>
+        <w:tabs>
+          <w:tab w:val="num" w:pos="2160"/>
+        </w:tabs>
+        <w:ind w:left="2160" w:hanging="360"/>
+      </w:pPr>
+      <w:rPr>
+        <w:rFonts w:ascii="Wingdings" w:hAnsi="Wingdings" w:hint="default"/>
+        <w:sz w:val="20"/>
+      </w:rPr>
+    </w:lvl>
+    <w:lvl w:ilvl="3" w:tentative="1">
+      <w:start w:val="1"/>
+      <w:numFmt w:val="bullet"/>
+      <w:lvlText w:val=""/>
+      <w:lvlJc w:val="left"/>
+      <w:pPr>
+        <w:tabs>
+          <w:tab w:val="num" w:pos="2880"/>
+        </w:tabs>
+        <w:ind w:left="2880" w:hanging="360"/>
+      </w:pPr>
+      <w:rPr>
+        <w:rFonts w:ascii="Wingdings" w:hAnsi="Wingdings" w:hint="default"/>
+        <w:sz w:val="20"/>
+      </w:rPr>
+    </w:lvl>
+    <w:lvl w:ilvl="4" w:tentative="1">
+      <w:start w:val="1"/>
+      <w:numFmt w:val="bullet"/>
+      <w:lvlText w:val=""/>
+      <w:lvlJc w:val="left"/>
+      <w:pPr>
+        <w:tabs>
+          <w:tab w:val="num" w:pos="3600"/>
+        </w:tabs>
+        <w:ind w:left="3600" w:hanging="360"/>
+      </w:pPr>
+      <w:rPr>
+        <w:rFonts w:ascii="Wingdings" w:hAnsi="Wingdings" w:hint="default"/>
+        <w:sz w:val="20"/>
+      </w:rPr>
+    </w:lvl>
+    <w:lvl w:ilvl="5" w:tentative="1">
+      <w:start w:val="1"/>
+      <w:numFmt w:val="bullet"/>
+      <w:lvlText w:val=""/>
+      <w:lvlJc w:val="left"/>
+      <w:pPr>
+        <w:tabs>
+          <w:tab w:val="num" w:pos="4320"/>
+        </w:tabs>
+        <w:ind w:left="4320" w:hanging="360"/>
+      </w:pPr>
+      <w:rPr>
+        <w:rFonts w:ascii="Wingdings" w:hAnsi="Wingdings" w:hint="default"/>
+        <w:sz w:val="20"/>
+      </w:rPr>
+    </w:lvl>
+    <w:lvl w:ilvl="6" w:tentative="1">
+      <w:start w:val="1"/>
+      <w:numFmt w:val="bullet"/>
+      <w:lvlText w:val=""/>
+      <w:lvlJc w:val="left"/>
+      <w:pPr>
+        <w:tabs>
+          <w:tab w:val="num" w:pos="5040"/>
+        </w:tabs>
+        <w:ind w:left="5040" w:hanging="360"/>
+      </w:pPr>
+      <w:rPr>
+        <w:rFonts w:ascii="Wingdings" w:hAnsi="Wingdings" w:hint="default"/>
+        <w:sz w:val="20"/>
+      </w:rPr>
+    </w:lvl>
+    <w:lvl w:ilvl="7" w:tentative="1">
+      <w:start w:val="1"/>
+      <w:numFmt w:val="bullet"/>
+      <w:lvlText w:val=""/>
+      <w:lvlJc w:val="left"/>
+      <w:pPr>
+        <w:tabs>
+          <w:tab w:val="num" w:pos="5760"/>
+        </w:tabs>
+        <w:ind w:left="5760" w:hanging="360"/>
+      </w:pPr>
+      <w:rPr>
+        <w:rFonts w:ascii="Wingdings" w:hAnsi="Wingdings" w:hint="default"/>
+        <w:sz w:val="20"/>
+      </w:rPr>
+    </w:lvl>
+    <w:lvl w:ilvl="8" w:tentative="1">
+      <w:start w:val="1"/>
+      <w:numFmt w:val="bullet"/>
+      <w:lvlText w:val=""/>
+      <w:lvlJc w:val="left"/>
+      <w:pPr>
+        <w:tabs>
+          <w:tab w:val="num" w:pos="6480"/>
+        </w:tabs>
+        <w:ind w:left="6480" w:hanging="360"/>
+      </w:pPr>
+      <w:rPr>
+        <w:rFonts w:ascii="Wingdings" w:hAnsi="Wingdings" w:hint="default"/>
+        <w:sz w:val="20"/>
+      </w:rPr>
+    </w:lvl>
+  </w:abstractNum>
+  <w:abstractNum w:abstractNumId="3" w15:restartNumberingAfterBreak="0">
+    <w:nsid w:val="44B920B8"/>
+    <w:multiLevelType w:val="multilevel"/>
+    <w:tmpl w:val="C3CE448A"/>
+    <w:lvl w:ilvl="0">
+      <w:start w:val="1"/>
+      <w:numFmt w:val="bullet"/>
+      <w:lvlText w:val=""/>
+      <w:lvlJc w:val="left"/>
+      <w:pPr>
+        <w:tabs>
+          <w:tab w:val="num" w:pos="720"/>
+        </w:tabs>
+        <w:ind w:left="720" w:hanging="360"/>
+      </w:pPr>
+      <w:rPr>
+        <w:rFonts w:ascii="Symbol" w:hAnsi="Symbol" w:hint="default"/>
+        <w:sz w:val="20"/>
+      </w:rPr>
+    </w:lvl>
+    <w:lvl w:ilvl="1" w:tentative="1">
+      <w:start w:val="1"/>
+      <w:numFmt w:val="bullet"/>
+      <w:lvlText w:val="o"/>
+      <w:lvlJc w:val="left"/>
+      <w:pPr>
+        <w:tabs>
+          <w:tab w:val="num" w:pos="1440"/>
+        </w:tabs>
+        <w:ind w:left="1440" w:hanging="360"/>
+      </w:pPr>
+      <w:rPr>
+        <w:rFonts w:ascii="Courier New" w:hAnsi="Courier New" w:hint="default"/>
+        <w:sz w:val="20"/>
+      </w:rPr>
+    </w:lvl>
+    <w:lvl w:ilvl="2" w:tentative="1">
+      <w:start w:val="1"/>
+      <w:numFmt w:val="bullet"/>
+      <w:lvlText w:val=""/>
+      <w:lvlJc w:val="left"/>
+      <w:pPr>
+        <w:tabs>
+          <w:tab w:val="num" w:pos="2160"/>
+        </w:tabs>
+        <w:ind w:left="2160" w:hanging="360"/>
+      </w:pPr>
+      <w:rPr>
+        <w:rFonts w:ascii="Wingdings" w:hAnsi="Wingdings" w:hint="default"/>
+        <w:sz w:val="20"/>
+      </w:rPr>
+    </w:lvl>
+    <w:lvl w:ilvl="3" w:tentative="1">
+      <w:start w:val="1"/>
+      <w:numFmt w:val="bullet"/>
+      <w:lvlText w:val=""/>
+      <w:lvlJc w:val="left"/>
+      <w:pPr>
+        <w:tabs>
+          <w:tab w:val="num" w:pos="2880"/>
+        </w:tabs>
+        <w:ind w:left="2880" w:hanging="360"/>
+      </w:pPr>
+      <w:rPr>
+        <w:rFonts w:ascii="Wingdings" w:hAnsi="Wingdings" w:hint="default"/>
+        <w:sz w:val="20"/>
+      </w:rPr>
+    </w:lvl>
+    <w:lvl w:ilvl="4" w:tentative="1">
+      <w:start w:val="1"/>
+      <w:numFmt w:val="bullet"/>
+      <w:lvlText w:val=""/>
+      <w:lvlJc w:val="left"/>
+      <w:pPr>
+        <w:tabs>
+          <w:tab w:val="num" w:pos="3600"/>
+        </w:tabs>
+        <w:ind w:left="3600" w:hanging="360"/>
+      </w:pPr>
+      <w:rPr>
+        <w:rFonts w:ascii="Wingdings" w:hAnsi="Wingdings" w:hint="default"/>
+        <w:sz w:val="20"/>
+      </w:rPr>
+    </w:lvl>
+    <w:lvl w:ilvl="5" w:tentative="1">
+      <w:start w:val="1"/>
+      <w:numFmt w:val="bullet"/>
+      <w:lvlText w:val=""/>
+      <w:lvlJc w:val="left"/>
+      <w:pPr>
+        <w:tabs>
+          <w:tab w:val="num" w:pos="4320"/>
+        </w:tabs>
+        <w:ind w:left="4320" w:hanging="360"/>
+      </w:pPr>
+      <w:rPr>
+        <w:rFonts w:ascii="Wingdings" w:hAnsi="Wingdings" w:hint="default"/>
+        <w:sz w:val="20"/>
+      </w:rPr>
+    </w:lvl>
+    <w:lvl w:ilvl="6" w:tentative="1">
+      <w:start w:val="1"/>
+      <w:numFmt w:val="bullet"/>
+      <w:lvlText w:val=""/>
+      <w:lvlJc w:val="left"/>
+      <w:pPr>
+        <w:tabs>
+          <w:tab w:val="num" w:pos="5040"/>
+        </w:tabs>
+        <w:ind w:left="5040" w:hanging="360"/>
+      </w:pPr>
+      <w:rPr>
+        <w:rFonts w:ascii="Wingdings" w:hAnsi="Wingdings" w:hint="default"/>
+        <w:sz w:val="20"/>
+      </w:rPr>
+    </w:lvl>
+    <w:lvl w:ilvl="7" w:tentative="1">
+      <w:start w:val="1"/>
+      <w:numFmt w:val="bullet"/>
+      <w:lvlText w:val=""/>
+      <w:lvlJc w:val="left"/>
+      <w:pPr>
+        <w:tabs>
+          <w:tab w:val="num" w:pos="5760"/>
+        </w:tabs>
+        <w:ind w:left="5760" w:hanging="360"/>
+      </w:pPr>
+      <w:rPr>
+        <w:rFonts w:ascii="Wingdings" w:hAnsi="Wingdings" w:hint="default"/>
+        <w:sz w:val="20"/>
+      </w:rPr>
+    </w:lvl>
+    <w:lvl w:ilvl="8" w:tentative="1">
+      <w:start w:val="1"/>
+      <w:numFmt w:val="bullet"/>
+      <w:lvlText w:val=""/>
+      <w:lvlJc w:val="left"/>
+      <w:pPr>
+        <w:tabs>
+          <w:tab w:val="num" w:pos="6480"/>
+        </w:tabs>
+        <w:ind w:left="6480" w:hanging="360"/>
+      </w:pPr>
+      <w:rPr>
+        <w:rFonts w:ascii="Wingdings" w:hAnsi="Wingdings" w:hint="default"/>
+        <w:sz w:val="20"/>
+      </w:rPr>
+    </w:lvl>
+  </w:abstractNum>
+  <w:abstractNum w:abstractNumId="4" w15:restartNumberingAfterBreak="0">
+    <w:nsid w:val="4C8A0913"/>
+    <w:multiLevelType w:val="multilevel"/>
+    <w:tmpl w:val="96F241A2"/>
+    <w:lvl w:ilvl="0">
+      <w:start w:val="1"/>
+      <w:numFmt w:val="bullet"/>
+      <w:lvlText w:val=""/>
+      <w:lvlJc w:val="left"/>
+      <w:pPr>
+        <w:tabs>
+          <w:tab w:val="num" w:pos="720"/>
+        </w:tabs>
+        <w:ind w:left="720" w:hanging="360"/>
+      </w:pPr>
+      <w:rPr>
+        <w:rFonts w:ascii="Symbol" w:hAnsi="Symbol" w:hint="default"/>
+        <w:sz w:val="20"/>
+      </w:rPr>
+    </w:lvl>
+    <w:lvl w:ilvl="1" w:tentative="1">
+      <w:start w:val="1"/>
+      <w:numFmt w:val="bullet"/>
+      <w:lvlText w:val="o"/>
+      <w:lvlJc w:val="left"/>
+      <w:pPr>
+        <w:tabs>
+          <w:tab w:val="num" w:pos="1440"/>
+        </w:tabs>
+        <w:ind w:left="1440" w:hanging="360"/>
+      </w:pPr>
+      <w:rPr>
+        <w:rFonts w:ascii="Courier New" w:hAnsi="Courier New" w:hint="default"/>
+        <w:sz w:val="20"/>
+      </w:rPr>
+    </w:lvl>
+    <w:lvl w:ilvl="2" w:tentative="1">
+      <w:start w:val="1"/>
+      <w:numFmt w:val="bullet"/>
+      <w:lvlText w:val=""/>
+      <w:lvlJc w:val="left"/>
+      <w:pPr>
+        <w:tabs>
+          <w:tab w:val="num" w:pos="2160"/>
+        </w:tabs>
+        <w:ind w:left="2160" w:hanging="360"/>
+      </w:pPr>
+      <w:rPr>
+        <w:rFonts w:ascii="Wingdings" w:hAnsi="Wingdings" w:hint="default"/>
+        <w:sz w:val="20"/>
+      </w:rPr>
+    </w:lvl>
+    <w:lvl w:ilvl="3" w:tentative="1">
+      <w:start w:val="1"/>
+      <w:numFmt w:val="bullet"/>
+      <w:lvlText w:val=""/>
+      <w:lvlJc w:val="left"/>
+      <w:pPr>
+        <w:tabs>
+          <w:tab w:val="num" w:pos="2880"/>
+        </w:tabs>
+        <w:ind w:left="2880" w:hanging="360"/>
+      </w:pPr>
+      <w:rPr>
+        <w:rFonts w:ascii="Wingdings" w:hAnsi="Wingdings" w:hint="default"/>
+        <w:sz w:val="20"/>
+      </w:rPr>
+    </w:lvl>
+    <w:lvl w:ilvl="4" w:tentative="1">
+      <w:start w:val="1"/>
+      <w:numFmt w:val="bullet"/>
+      <w:lvlText w:val=""/>
+      <w:lvlJc w:val="left"/>
+      <w:pPr>
+        <w:tabs>
+          <w:tab w:val="num" w:pos="3600"/>
+        </w:tabs>
+        <w:ind w:left="3600" w:hanging="360"/>
+      </w:pPr>
+      <w:rPr>
+        <w:rFonts w:ascii="Wingdings" w:hAnsi="Wingdings" w:hint="default"/>
+        <w:sz w:val="20"/>
+      </w:rPr>
+    </w:lvl>
+    <w:lvl w:ilvl="5" w:tentative="1">
+      <w:start w:val="1"/>
+      <w:numFmt w:val="bullet"/>
+      <w:lvlText w:val=""/>
+      <w:lvlJc w:val="left"/>
+      <w:pPr>
+        <w:tabs>
+          <w:tab w:val="num" w:pos="4320"/>
+        </w:tabs>
+        <w:ind w:left="4320" w:hanging="360"/>
+      </w:pPr>
+      <w:rPr>
+        <w:rFonts w:ascii="Wingdings" w:hAnsi="Wingdings" w:hint="default"/>
+        <w:sz w:val="20"/>
+      </w:rPr>
+    </w:lvl>
+    <w:lvl w:ilvl="6" w:tentative="1">
+      <w:start w:val="1"/>
+      <w:numFmt w:val="bullet"/>
+      <w:lvlText w:val=""/>
+      <w:lvlJc w:val="left"/>
+      <w:pPr>
+        <w:tabs>
+          <w:tab w:val="num" w:pos="5040"/>
+        </w:tabs>
+        <w:ind w:left="5040" w:hanging="360"/>
+      </w:pPr>
+      <w:rPr>
+        <w:rFonts w:ascii="Wingdings" w:hAnsi="Wingdings" w:hint="default"/>
+        <w:sz w:val="20"/>
+      </w:rPr>
+    </w:lvl>
+    <w:lvl w:ilvl="7" w:tentative="1">
+      <w:start w:val="1"/>
+      <w:numFmt w:val="bullet"/>
+      <w:lvlText w:val=""/>
+      <w:lvlJc w:val="left"/>
+      <w:pPr>
+        <w:tabs>
+          <w:tab w:val="num" w:pos="5760"/>
+        </w:tabs>
+        <w:ind w:left="5760" w:hanging="360"/>
+      </w:pPr>
+      <w:rPr>
+        <w:rFonts w:ascii="Wingdings" w:hAnsi="Wingdings" w:hint="default"/>
+        <w:sz w:val="20"/>
+      </w:rPr>
+    </w:lvl>
+    <w:lvl w:ilvl="8" w:tentative="1">
+      <w:start w:val="1"/>
+      <w:numFmt w:val="bullet"/>
+      <w:lvlText w:val=""/>
+      <w:lvlJc w:val="left"/>
+      <w:pPr>
+        <w:tabs>
+          <w:tab w:val="num" w:pos="6480"/>
+        </w:tabs>
+        <w:ind w:left="6480" w:hanging="360"/>
+      </w:pPr>
+      <w:rPr>
+        <w:rFonts w:ascii="Wingdings" w:hAnsi="Wingdings" w:hint="default"/>
+        <w:sz w:val="20"/>
+      </w:rPr>
+    </w:lvl>
+  </w:abstractNum>
+  <w:abstractNum w:abstractNumId="5" w15:restartNumberingAfterBreak="0">
     <w:nsid w:val="52E14011"/>
     <w:multiLevelType w:val="hybridMultilevel"/>
     <w:tmpl w:val="F9A6EF50"/>
@@ -5363,11 +6978,446 @@
       </w:pPr>
     </w:lvl>
   </w:abstractNum>
+  <w:abstractNum w:abstractNumId="6" w15:restartNumberingAfterBreak="0">
+    <w:nsid w:val="5FD00898"/>
+    <w:multiLevelType w:val="multilevel"/>
+    <w:tmpl w:val="BAE45E86"/>
+    <w:lvl w:ilvl="0">
+      <w:start w:val="1"/>
+      <w:numFmt w:val="bullet"/>
+      <w:lvlText w:val=""/>
+      <w:lvlJc w:val="left"/>
+      <w:pPr>
+        <w:tabs>
+          <w:tab w:val="num" w:pos="720"/>
+        </w:tabs>
+        <w:ind w:left="720" w:hanging="360"/>
+      </w:pPr>
+      <w:rPr>
+        <w:rFonts w:ascii="Symbol" w:hAnsi="Symbol" w:hint="default"/>
+        <w:sz w:val="20"/>
+      </w:rPr>
+    </w:lvl>
+    <w:lvl w:ilvl="1" w:tentative="1">
+      <w:start w:val="1"/>
+      <w:numFmt w:val="bullet"/>
+      <w:lvlText w:val="o"/>
+      <w:lvlJc w:val="left"/>
+      <w:pPr>
+        <w:tabs>
+          <w:tab w:val="num" w:pos="1440"/>
+        </w:tabs>
+        <w:ind w:left="1440" w:hanging="360"/>
+      </w:pPr>
+      <w:rPr>
+        <w:rFonts w:ascii="Courier New" w:hAnsi="Courier New" w:hint="default"/>
+        <w:sz w:val="20"/>
+      </w:rPr>
+    </w:lvl>
+    <w:lvl w:ilvl="2" w:tentative="1">
+      <w:start w:val="1"/>
+      <w:numFmt w:val="bullet"/>
+      <w:lvlText w:val=""/>
+      <w:lvlJc w:val="left"/>
+      <w:pPr>
+        <w:tabs>
+          <w:tab w:val="num" w:pos="2160"/>
+        </w:tabs>
+        <w:ind w:left="2160" w:hanging="360"/>
+      </w:pPr>
+      <w:rPr>
+        <w:rFonts w:ascii="Wingdings" w:hAnsi="Wingdings" w:hint="default"/>
+        <w:sz w:val="20"/>
+      </w:rPr>
+    </w:lvl>
+    <w:lvl w:ilvl="3" w:tentative="1">
+      <w:start w:val="1"/>
+      <w:numFmt w:val="bullet"/>
+      <w:lvlText w:val=""/>
+      <w:lvlJc w:val="left"/>
+      <w:pPr>
+        <w:tabs>
+          <w:tab w:val="num" w:pos="2880"/>
+        </w:tabs>
+        <w:ind w:left="2880" w:hanging="360"/>
+      </w:pPr>
+      <w:rPr>
+        <w:rFonts w:ascii="Wingdings" w:hAnsi="Wingdings" w:hint="default"/>
+        <w:sz w:val="20"/>
+      </w:rPr>
+    </w:lvl>
+    <w:lvl w:ilvl="4" w:tentative="1">
+      <w:start w:val="1"/>
+      <w:numFmt w:val="bullet"/>
+      <w:lvlText w:val=""/>
+      <w:lvlJc w:val="left"/>
+      <w:pPr>
+        <w:tabs>
+          <w:tab w:val="num" w:pos="3600"/>
+        </w:tabs>
+        <w:ind w:left="3600" w:hanging="360"/>
+      </w:pPr>
+      <w:rPr>
+        <w:rFonts w:ascii="Wingdings" w:hAnsi="Wingdings" w:hint="default"/>
+        <w:sz w:val="20"/>
+      </w:rPr>
+    </w:lvl>
+    <w:lvl w:ilvl="5" w:tentative="1">
+      <w:start w:val="1"/>
+      <w:numFmt w:val="bullet"/>
+      <w:lvlText w:val=""/>
+      <w:lvlJc w:val="left"/>
+      <w:pPr>
+        <w:tabs>
+          <w:tab w:val="num" w:pos="4320"/>
+        </w:tabs>
+        <w:ind w:left="4320" w:hanging="360"/>
+      </w:pPr>
+      <w:rPr>
+        <w:rFonts w:ascii="Wingdings" w:hAnsi="Wingdings" w:hint="default"/>
+        <w:sz w:val="20"/>
+      </w:rPr>
+    </w:lvl>
+    <w:lvl w:ilvl="6" w:tentative="1">
+      <w:start w:val="1"/>
+      <w:numFmt w:val="bullet"/>
+      <w:lvlText w:val=""/>
+      <w:lvlJc w:val="left"/>
+      <w:pPr>
+        <w:tabs>
+          <w:tab w:val="num" w:pos="5040"/>
+        </w:tabs>
+        <w:ind w:left="5040" w:hanging="360"/>
+      </w:pPr>
+      <w:rPr>
+        <w:rFonts w:ascii="Wingdings" w:hAnsi="Wingdings" w:hint="default"/>
+        <w:sz w:val="20"/>
+      </w:rPr>
+    </w:lvl>
+    <w:lvl w:ilvl="7" w:tentative="1">
+      <w:start w:val="1"/>
+      <w:numFmt w:val="bullet"/>
+      <w:lvlText w:val=""/>
+      <w:lvlJc w:val="left"/>
+      <w:pPr>
+        <w:tabs>
+          <w:tab w:val="num" w:pos="5760"/>
+        </w:tabs>
+        <w:ind w:left="5760" w:hanging="360"/>
+      </w:pPr>
+      <w:rPr>
+        <w:rFonts w:ascii="Wingdings" w:hAnsi="Wingdings" w:hint="default"/>
+        <w:sz w:val="20"/>
+      </w:rPr>
+    </w:lvl>
+    <w:lvl w:ilvl="8" w:tentative="1">
+      <w:start w:val="1"/>
+      <w:numFmt w:val="bullet"/>
+      <w:lvlText w:val=""/>
+      <w:lvlJc w:val="left"/>
+      <w:pPr>
+        <w:tabs>
+          <w:tab w:val="num" w:pos="6480"/>
+        </w:tabs>
+        <w:ind w:left="6480" w:hanging="360"/>
+      </w:pPr>
+      <w:rPr>
+        <w:rFonts w:ascii="Wingdings" w:hAnsi="Wingdings" w:hint="default"/>
+        <w:sz w:val="20"/>
+      </w:rPr>
+    </w:lvl>
+  </w:abstractNum>
+  <w:abstractNum w:abstractNumId="7" w15:restartNumberingAfterBreak="0">
+    <w:nsid w:val="68BA0073"/>
+    <w:multiLevelType w:val="multilevel"/>
+    <w:tmpl w:val="C644C848"/>
+    <w:lvl w:ilvl="0">
+      <w:start w:val="1"/>
+      <w:numFmt w:val="bullet"/>
+      <w:lvlText w:val=""/>
+      <w:lvlJc w:val="left"/>
+      <w:pPr>
+        <w:tabs>
+          <w:tab w:val="num" w:pos="720"/>
+        </w:tabs>
+        <w:ind w:left="720" w:hanging="360"/>
+      </w:pPr>
+      <w:rPr>
+        <w:rFonts w:ascii="Symbol" w:hAnsi="Symbol" w:hint="default"/>
+        <w:sz w:val="20"/>
+      </w:rPr>
+    </w:lvl>
+    <w:lvl w:ilvl="1" w:tentative="1">
+      <w:start w:val="1"/>
+      <w:numFmt w:val="bullet"/>
+      <w:lvlText w:val="o"/>
+      <w:lvlJc w:val="left"/>
+      <w:pPr>
+        <w:tabs>
+          <w:tab w:val="num" w:pos="1440"/>
+        </w:tabs>
+        <w:ind w:left="1440" w:hanging="360"/>
+      </w:pPr>
+      <w:rPr>
+        <w:rFonts w:ascii="Courier New" w:hAnsi="Courier New" w:hint="default"/>
+        <w:sz w:val="20"/>
+      </w:rPr>
+    </w:lvl>
+    <w:lvl w:ilvl="2" w:tentative="1">
+      <w:start w:val="1"/>
+      <w:numFmt w:val="bullet"/>
+      <w:lvlText w:val=""/>
+      <w:lvlJc w:val="left"/>
+      <w:pPr>
+        <w:tabs>
+          <w:tab w:val="num" w:pos="2160"/>
+        </w:tabs>
+        <w:ind w:left="2160" w:hanging="360"/>
+      </w:pPr>
+      <w:rPr>
+        <w:rFonts w:ascii="Wingdings" w:hAnsi="Wingdings" w:hint="default"/>
+        <w:sz w:val="20"/>
+      </w:rPr>
+    </w:lvl>
+    <w:lvl w:ilvl="3" w:tentative="1">
+      <w:start w:val="1"/>
+      <w:numFmt w:val="bullet"/>
+      <w:lvlText w:val=""/>
+      <w:lvlJc w:val="left"/>
+      <w:pPr>
+        <w:tabs>
+          <w:tab w:val="num" w:pos="2880"/>
+        </w:tabs>
+        <w:ind w:left="2880" w:hanging="360"/>
+      </w:pPr>
+      <w:rPr>
+        <w:rFonts w:ascii="Wingdings" w:hAnsi="Wingdings" w:hint="default"/>
+        <w:sz w:val="20"/>
+      </w:rPr>
+    </w:lvl>
+    <w:lvl w:ilvl="4" w:tentative="1">
+      <w:start w:val="1"/>
+      <w:numFmt w:val="bullet"/>
+      <w:lvlText w:val=""/>
+      <w:lvlJc w:val="left"/>
+      <w:pPr>
+        <w:tabs>
+          <w:tab w:val="num" w:pos="3600"/>
+        </w:tabs>
+        <w:ind w:left="3600" w:hanging="360"/>
+      </w:pPr>
+      <w:rPr>
+        <w:rFonts w:ascii="Wingdings" w:hAnsi="Wingdings" w:hint="default"/>
+        <w:sz w:val="20"/>
+      </w:rPr>
+    </w:lvl>
+    <w:lvl w:ilvl="5" w:tentative="1">
+      <w:start w:val="1"/>
+      <w:numFmt w:val="bullet"/>
+      <w:lvlText w:val=""/>
+      <w:lvlJc w:val="left"/>
+      <w:pPr>
+        <w:tabs>
+          <w:tab w:val="num" w:pos="4320"/>
+        </w:tabs>
+        <w:ind w:left="4320" w:hanging="360"/>
+      </w:pPr>
+      <w:rPr>
+        <w:rFonts w:ascii="Wingdings" w:hAnsi="Wingdings" w:hint="default"/>
+        <w:sz w:val="20"/>
+      </w:rPr>
+    </w:lvl>
+    <w:lvl w:ilvl="6" w:tentative="1">
+      <w:start w:val="1"/>
+      <w:numFmt w:val="bullet"/>
+      <w:lvlText w:val=""/>
+      <w:lvlJc w:val="left"/>
+      <w:pPr>
+        <w:tabs>
+          <w:tab w:val="num" w:pos="5040"/>
+        </w:tabs>
+        <w:ind w:left="5040" w:hanging="360"/>
+      </w:pPr>
+      <w:rPr>
+        <w:rFonts w:ascii="Wingdings" w:hAnsi="Wingdings" w:hint="default"/>
+        <w:sz w:val="20"/>
+      </w:rPr>
+    </w:lvl>
+    <w:lvl w:ilvl="7" w:tentative="1">
+      <w:start w:val="1"/>
+      <w:numFmt w:val="bullet"/>
+      <w:lvlText w:val=""/>
+      <w:lvlJc w:val="left"/>
+      <w:pPr>
+        <w:tabs>
+          <w:tab w:val="num" w:pos="5760"/>
+        </w:tabs>
+        <w:ind w:left="5760" w:hanging="360"/>
+      </w:pPr>
+      <w:rPr>
+        <w:rFonts w:ascii="Wingdings" w:hAnsi="Wingdings" w:hint="default"/>
+        <w:sz w:val="20"/>
+      </w:rPr>
+    </w:lvl>
+    <w:lvl w:ilvl="8" w:tentative="1">
+      <w:start w:val="1"/>
+      <w:numFmt w:val="bullet"/>
+      <w:lvlText w:val=""/>
+      <w:lvlJc w:val="left"/>
+      <w:pPr>
+        <w:tabs>
+          <w:tab w:val="num" w:pos="6480"/>
+        </w:tabs>
+        <w:ind w:left="6480" w:hanging="360"/>
+      </w:pPr>
+      <w:rPr>
+        <w:rFonts w:ascii="Wingdings" w:hAnsi="Wingdings" w:hint="default"/>
+        <w:sz w:val="20"/>
+      </w:rPr>
+    </w:lvl>
+  </w:abstractNum>
+  <w:abstractNum w:abstractNumId="8" w15:restartNumberingAfterBreak="0">
+    <w:nsid w:val="7A3B6A02"/>
+    <w:multiLevelType w:val="multilevel"/>
+    <w:tmpl w:val="28745368"/>
+    <w:lvl w:ilvl="0">
+      <w:start w:val="1"/>
+      <w:numFmt w:val="decimal"/>
+      <w:lvlText w:val="%1."/>
+      <w:lvlJc w:val="left"/>
+      <w:pPr>
+        <w:tabs>
+          <w:tab w:val="num" w:pos="720"/>
+        </w:tabs>
+        <w:ind w:left="720" w:hanging="360"/>
+      </w:pPr>
+    </w:lvl>
+    <w:lvl w:ilvl="1" w:tentative="1">
+      <w:start w:val="1"/>
+      <w:numFmt w:val="decimal"/>
+      <w:lvlText w:val="%2."/>
+      <w:lvlJc w:val="left"/>
+      <w:pPr>
+        <w:tabs>
+          <w:tab w:val="num" w:pos="1440"/>
+        </w:tabs>
+        <w:ind w:left="1440" w:hanging="360"/>
+      </w:pPr>
+    </w:lvl>
+    <w:lvl w:ilvl="2" w:tentative="1">
+      <w:start w:val="1"/>
+      <w:numFmt w:val="decimal"/>
+      <w:lvlText w:val="%3."/>
+      <w:lvlJc w:val="left"/>
+      <w:pPr>
+        <w:tabs>
+          <w:tab w:val="num" w:pos="2160"/>
+        </w:tabs>
+        <w:ind w:left="2160" w:hanging="360"/>
+      </w:pPr>
+    </w:lvl>
+    <w:lvl w:ilvl="3" w:tentative="1">
+      <w:start w:val="1"/>
+      <w:numFmt w:val="decimal"/>
+      <w:lvlText w:val="%4."/>
+      <w:lvlJc w:val="left"/>
+      <w:pPr>
+        <w:tabs>
+          <w:tab w:val="num" w:pos="2880"/>
+        </w:tabs>
+        <w:ind w:left="2880" w:hanging="360"/>
+      </w:pPr>
+    </w:lvl>
+    <w:lvl w:ilvl="4" w:tentative="1">
+      <w:start w:val="1"/>
+      <w:numFmt w:val="decimal"/>
+      <w:lvlText w:val="%5."/>
+      <w:lvlJc w:val="left"/>
+      <w:pPr>
+        <w:tabs>
+          <w:tab w:val="num" w:pos="3600"/>
+        </w:tabs>
+        <w:ind w:left="3600" w:hanging="360"/>
+      </w:pPr>
+    </w:lvl>
+    <w:lvl w:ilvl="5" w:tentative="1">
+      <w:start w:val="1"/>
+      <w:numFmt w:val="decimal"/>
+      <w:lvlText w:val="%6."/>
+      <w:lvlJc w:val="left"/>
+      <w:pPr>
+        <w:tabs>
+          <w:tab w:val="num" w:pos="4320"/>
+        </w:tabs>
+        <w:ind w:left="4320" w:hanging="360"/>
+      </w:pPr>
+    </w:lvl>
+    <w:lvl w:ilvl="6" w:tentative="1">
+      <w:start w:val="1"/>
+      <w:numFmt w:val="decimal"/>
+      <w:lvlText w:val="%7."/>
+      <w:lvlJc w:val="left"/>
+      <w:pPr>
+        <w:tabs>
+          <w:tab w:val="num" w:pos="5040"/>
+        </w:tabs>
+        <w:ind w:left="5040" w:hanging="360"/>
+      </w:pPr>
+    </w:lvl>
+    <w:lvl w:ilvl="7" w:tentative="1">
+      <w:start w:val="1"/>
+      <w:numFmt w:val="decimal"/>
+      <w:lvlText w:val="%8."/>
+      <w:lvlJc w:val="left"/>
+      <w:pPr>
+        <w:tabs>
+          <w:tab w:val="num" w:pos="5760"/>
+        </w:tabs>
+        <w:ind w:left="5760" w:hanging="360"/>
+      </w:pPr>
+    </w:lvl>
+    <w:lvl w:ilvl="8" w:tentative="1">
+      <w:start w:val="1"/>
+      <w:numFmt w:val="decimal"/>
+      <w:lvlText w:val="%9."/>
+      <w:lvlJc w:val="left"/>
+      <w:pPr>
+        <w:tabs>
+          <w:tab w:val="num" w:pos="6480"/>
+        </w:tabs>
+        <w:ind w:left="6480" w:hanging="360"/>
+      </w:pPr>
+    </w:lvl>
+  </w:abstractNum>
   <w:num w:numId="1" w16cid:durableId="1830170558">
-    <w:abstractNumId w:val="0"/>
+    <w:abstractNumId w:val="5"/>
     <w:lvlOverride w:ilvl="0">
       <w:startOverride w:val="1"/>
     </w:lvlOverride>
+  </w:num>
+  <w:num w:numId="2" w16cid:durableId="1360741633">
+    <w:abstractNumId w:val="1"/>
+  </w:num>
+  <w:num w:numId="3" w16cid:durableId="71514183">
+    <w:abstractNumId w:val="7"/>
+  </w:num>
+  <w:num w:numId="4" w16cid:durableId="1129666068">
+    <w:abstractNumId w:val="0"/>
+  </w:num>
+  <w:num w:numId="5" w16cid:durableId="1805805938">
+    <w:abstractNumId w:val="3"/>
+  </w:num>
+  <w:num w:numId="6" w16cid:durableId="579024670">
+    <w:abstractNumId w:val="8"/>
+  </w:num>
+  <w:num w:numId="7" w16cid:durableId="708722496">
+    <w:abstractNumId w:val="4"/>
+  </w:num>
+  <w:num w:numId="8" w16cid:durableId="1770662985">
+    <w:abstractNumId w:val="6"/>
+  </w:num>
+  <w:num w:numId="9" w16cid:durableId="544560452">
+    <w:abstractNumId w:val="2"/>
   </w:num>
 </w:numbering>
 </file>
@@ -5937,6 +7987,30 @@
       <w:szCs w:val="20"/>
     </w:rPr>
   </w:style>
+  <w:style w:type="paragraph" w:styleId="NormalWeb">
+    <w:name w:val="Normal (Web)"/>
+    <w:basedOn w:val="Normal"/>
+    <w:uiPriority w:val="99"/>
+    <w:semiHidden/>
+    <w:unhideWhenUsed/>
+    <w:rsid w:val="00C90B2E"/>
+    <w:pPr>
+      <w:spacing w:before="100" w:beforeAutospacing="1" w:after="100" w:afterAutospacing="1"/>
+    </w:pPr>
+    <w:rPr>
+      <w:rFonts w:ascii="Times New Roman" w:eastAsia="Times New Roman" w:hAnsi="Times New Roman" w:cs="Times New Roman"/>
+    </w:rPr>
+  </w:style>
+  <w:style w:type="character" w:customStyle="1" w:styleId="citation-185">
+    <w:name w:val="citation-185"/>
+    <w:basedOn w:val="DefaultParagraphFont"/>
+    <w:rsid w:val="00C90B2E"/>
+  </w:style>
+  <w:style w:type="character" w:customStyle="1" w:styleId="citation-184">
+    <w:name w:val="citation-184"/>
+    <w:basedOn w:val="DefaultParagraphFont"/>
+    <w:rsid w:val="00C90B2E"/>
+  </w:style>
 </w:styles>
 </file>
 
@@ -6253,4 +8327,16 @@
     </a:ext>
   </a:extLst>
 </a:theme>
+</file>
+
+<file path=customXml/item1.xml><?xml version="1.0" encoding="utf-8"?>
+<b:Sources xmlns:b="http://schemas.openxmlformats.org/officeDocument/2006/bibliography" xmlns="http://schemas.openxmlformats.org/officeDocument/2006/bibliography" SelectedStyle="/APASixthEditionOfficeOnline.xsl" StyleName="APA" Version="6"/>
+</file>
+
+<file path=customXml/itemProps1.xml><?xml version="1.0" encoding="utf-8"?>
+<ds:datastoreItem xmlns:ds="http://schemas.openxmlformats.org/officeDocument/2006/customXml" ds:itemID="{5543A3AA-BC08-C74B-A88B-E75ED048D192}">
+  <ds:schemaRefs>
+    <ds:schemaRef ds:uri="http://schemas.openxmlformats.org/officeDocument/2006/bibliography"/>
+  </ds:schemaRefs>
+</ds:datastoreItem>
 </file>
</xml_diff>